<commit_message>
New version of acceptance test RF3 Rookie
</commit_message>
<xml_diff>
--- a/L04/Acceptance tests/Hacker-Rank/R17_1_Hacker-Rank.docx
+++ b/L04/Acceptance tests/Hacker-Rank/R17_1_Hacker-Rank.docx
@@ -926,110 +926,63 @@
           <w:r>
             <w:fldChar w:fldCharType="separate"/>
           </w:r>
-          <w:bookmarkStart w:id="1" w:name="_GoBack"/>
-          <w:bookmarkEnd w:id="1"/>
-          <w:r>
-            <w:rPr>
-              <w:rStyle w:val="Hipervnculo"/>
-              <w:noProof/>
-            </w:rPr>
-            <w:fldChar w:fldCharType="begin"/>
-          </w:r>
-          <w:r>
-            <w:rPr>
-              <w:rStyle w:val="Hipervnculo"/>
-              <w:noProof/>
-            </w:rPr>
-            <w:instrText xml:space="preserve"> </w:instrText>
-          </w:r>
-          <w:r>
-            <w:rPr>
-              <w:noProof/>
-            </w:rPr>
-            <w:instrText>HYPERLINK \l "_Toc8063641"</w:instrText>
-          </w:r>
-          <w:r>
-            <w:rPr>
-              <w:rStyle w:val="Hipervnculo"/>
-              <w:noProof/>
-            </w:rPr>
-            <w:instrText xml:space="preserve"> </w:instrText>
-          </w:r>
-          <w:r>
-            <w:rPr>
-              <w:rStyle w:val="Hipervnculo"/>
-              <w:noProof/>
-            </w:rPr>
-          </w:r>
-          <w:r>
-            <w:rPr>
-              <w:rStyle w:val="Hipervnculo"/>
-              <w:noProof/>
-            </w:rPr>
-            <w:fldChar w:fldCharType="separate"/>
-          </w:r>
-          <w:r>
-            <w:rPr>
-              <w:rStyle w:val="Hipervnculo"/>
-              <w:noProof/>
-            </w:rPr>
-            <w:t>Use case 17.1.1: Logged as auditor, create and edit a Curricula</w:t>
-          </w:r>
-          <w:r>
-            <w:rPr>
-              <w:noProof/>
-              <w:webHidden/>
-            </w:rPr>
-            <w:tab/>
-          </w:r>
-          <w:r>
-            <w:rPr>
-              <w:noProof/>
-              <w:webHidden/>
-            </w:rPr>
-            <w:fldChar w:fldCharType="begin"/>
-          </w:r>
-          <w:r>
-            <w:rPr>
-              <w:noProof/>
-              <w:webHidden/>
-            </w:rPr>
-            <w:instrText xml:space="preserve"> PAGEREF _Toc8063641 \h </w:instrText>
-          </w:r>
-          <w:r>
-            <w:rPr>
-              <w:noProof/>
-              <w:webHidden/>
-            </w:rPr>
-          </w:r>
-          <w:r>
-            <w:rPr>
-              <w:noProof/>
-              <w:webHidden/>
-            </w:rPr>
-            <w:fldChar w:fldCharType="separate"/>
-          </w:r>
-          <w:r>
-            <w:rPr>
-              <w:noProof/>
-              <w:webHidden/>
-            </w:rPr>
-            <w:t>3</w:t>
-          </w:r>
-          <w:r>
-            <w:rPr>
-              <w:noProof/>
-              <w:webHidden/>
-            </w:rPr>
-            <w:fldChar w:fldCharType="end"/>
-          </w:r>
-          <w:r>
-            <w:rPr>
-              <w:rStyle w:val="Hipervnculo"/>
-              <w:noProof/>
-            </w:rPr>
-            <w:fldChar w:fldCharType="end"/>
-          </w:r>
+          <w:hyperlink w:anchor="_Toc8063641" w:history="1">
+            <w:r>
+              <w:rPr>
+                <w:rStyle w:val="Hipervnculo"/>
+                <w:noProof/>
+              </w:rPr>
+              <w:t>Use case 17.1.1: Logged as auditor, create and edit a Curricula</w:t>
+            </w:r>
+            <w:r>
+              <w:rPr>
+                <w:noProof/>
+                <w:webHidden/>
+              </w:rPr>
+              <w:tab/>
+            </w:r>
+            <w:r>
+              <w:rPr>
+                <w:noProof/>
+                <w:webHidden/>
+              </w:rPr>
+              <w:fldChar w:fldCharType="begin"/>
+            </w:r>
+            <w:r>
+              <w:rPr>
+                <w:noProof/>
+                <w:webHidden/>
+              </w:rPr>
+              <w:instrText xml:space="preserve"> PAGEREF _Toc8063641 \h </w:instrText>
+            </w:r>
+            <w:r>
+              <w:rPr>
+                <w:noProof/>
+                <w:webHidden/>
+              </w:rPr>
+            </w:r>
+            <w:r>
+              <w:rPr>
+                <w:noProof/>
+                <w:webHidden/>
+              </w:rPr>
+              <w:fldChar w:fldCharType="separate"/>
+            </w:r>
+            <w:r>
+              <w:rPr>
+                <w:noProof/>
+                <w:webHidden/>
+              </w:rPr>
+              <w:t>3</w:t>
+            </w:r>
+            <w:r>
+              <w:rPr>
+                <w:noProof/>
+                <w:webHidden/>
+              </w:rPr>
+              <w:fldChar w:fldCharType="end"/>
+            </w:r>
+          </w:hyperlink>
         </w:p>
         <w:p>
           <w:pPr>
@@ -1090,7 +1043,7 @@
                 <w:noProof/>
                 <w:webHidden/>
               </w:rPr>
-              <w:t>9</w:t>
+              <w:t>10</w:t>
             </w:r>
             <w:r>
               <w:rPr>
@@ -1142,39 +1095,12 @@
       <w:pPr>
         <w:pStyle w:val="Ttulo1"/>
       </w:pPr>
-      <w:bookmarkStart w:id="2" w:name="_Toc8063641"/>
+      <w:bookmarkStart w:id="1" w:name="_Toc8063641"/>
       <w:r>
         <w:lastRenderedPageBreak/>
-        <w:t xml:space="preserve">Use case </w:t>
+        <w:t>Use case 17.1.1: Logged as auditor, create and edit a Curricula</w:t>
       </w:r>
-      <w:r>
-        <w:t>17</w:t>
-      </w:r>
-      <w:r>
-        <w:t>.</w:t>
-      </w:r>
-      <w:r>
-        <w:t>1</w:t>
-      </w:r>
-      <w:r>
-        <w:t>.</w:t>
-      </w:r>
-      <w:r>
-        <w:t>1</w:t>
-      </w:r>
-      <w:r>
-        <w:t xml:space="preserve">: Logged as auditor, create </w:t>
-      </w:r>
-      <w:r>
-        <w:t>and</w:t>
-      </w:r>
-      <w:r>
-        <w:t xml:space="preserve"> edit a </w:t>
-      </w:r>
-      <w:r>
-        <w:t>Curricula</w:t>
-      </w:r>
-      <w:bookmarkEnd w:id="2"/>
+      <w:bookmarkEnd w:id="1"/>
     </w:p>
     <w:p/>
     <w:p>
@@ -1196,8 +1122,8 @@
           <w:szCs w:val="22"/>
         </w:rPr>
       </w:pPr>
-      <w:bookmarkStart w:id="3" w:name="_cmqjl8576dn" w:colFirst="0" w:colLast="0"/>
-      <w:bookmarkEnd w:id="3"/>
+      <w:bookmarkStart w:id="2" w:name="_cmqjl8576dn" w:colFirst="0" w:colLast="0"/>
+      <w:bookmarkEnd w:id="2"/>
       <w:proofErr w:type="gramStart"/>
       <w:r>
         <w:rPr>
@@ -1218,47 +1144,7 @@
           <w:sz w:val="22"/>
           <w:szCs w:val="22"/>
         </w:rPr>
-        <w:t xml:space="preserve"> user logged as </w:t>
-      </w:r>
-      <w:r>
-        <w:rPr>
-          <w:rFonts w:ascii="Courier New" w:eastAsia="Courier New" w:hAnsi="Courier New" w:cs="Courier New"/>
-          <w:i w:val="0"/>
-          <w:color w:val="4A452A"/>
-          <w:sz w:val="22"/>
-          <w:szCs w:val="22"/>
-        </w:rPr>
-        <w:t>Rookie</w:t>
-      </w:r>
-      <w:r>
-        <w:rPr>
-          <w:rFonts w:ascii="Courier New" w:eastAsia="Courier New" w:hAnsi="Courier New" w:cs="Courier New"/>
-          <w:i w:val="0"/>
-          <w:color w:val="4A452A"/>
-          <w:sz w:val="22"/>
-          <w:szCs w:val="22"/>
-        </w:rPr>
-        <w:t xml:space="preserve"> must be able</w:t>
-      </w:r>
-      <w:r>
-        <w:rPr>
-          <w:rFonts w:ascii="Courier New" w:eastAsia="Courier New" w:hAnsi="Courier New" w:cs="Courier New"/>
-          <w:i w:val="0"/>
-          <w:color w:val="4A452A"/>
-          <w:sz w:val="22"/>
-          <w:szCs w:val="22"/>
-        </w:rPr>
-        <w:t xml:space="preserve"> </w:t>
-      </w:r>
-      <w:r>
-        <w:rPr>
-          <w:rFonts w:ascii="Courier New" w:eastAsia="Courier New" w:hAnsi="Courier New" w:cs="Courier New"/>
-          <w:i w:val="0"/>
-          <w:color w:val="4A452A"/>
-          <w:sz w:val="22"/>
-          <w:szCs w:val="22"/>
-        </w:rPr>
-        <w:t xml:space="preserve">edit his </w:t>
+        <w:t xml:space="preserve"> user logged as Rookie must be able edit his </w:t>
       </w:r>
       <w:proofErr w:type="spellStart"/>
       <w:r>
@@ -1280,37 +1166,15 @@
           <w:sz w:val="22"/>
           <w:szCs w:val="22"/>
         </w:rPr>
-        <w:t xml:space="preserve">, which includes creating, editing and deleting them. An audit can be updated or deleted </w:t>
-      </w:r>
-      <w:proofErr w:type="gramStart"/>
-      <w:r>
-        <w:rPr>
-          <w:rFonts w:ascii="Courier New" w:eastAsia="Courier New" w:hAnsi="Courier New" w:cs="Courier New"/>
-          <w:i w:val="0"/>
-          <w:color w:val="4A452A"/>
-          <w:sz w:val="22"/>
-          <w:szCs w:val="22"/>
-        </w:rPr>
-        <w:t>as long as</w:t>
-      </w:r>
-      <w:proofErr w:type="gramEnd"/>
-      <w:r>
-        <w:rPr>
-          <w:rFonts w:ascii="Courier New" w:eastAsia="Courier New" w:hAnsi="Courier New" w:cs="Courier New"/>
-          <w:i w:val="0"/>
-          <w:color w:val="4A452A"/>
-          <w:sz w:val="22"/>
-          <w:szCs w:val="22"/>
-        </w:rPr>
-        <w:t xml:space="preserve"> it’s saved in Draft Mode.</w:t>
+        <w:t>, which includes creating, editing and deleting them.</w:t>
       </w:r>
     </w:p>
     <w:p>
       <w:pPr>
         <w:pStyle w:val="Subttulo"/>
       </w:pPr>
-      <w:bookmarkStart w:id="4" w:name="_uu6mxgsre16j" w:colFirst="0" w:colLast="0"/>
-      <w:bookmarkEnd w:id="4"/>
+      <w:bookmarkStart w:id="3" w:name="_uu6mxgsre16j" w:colFirst="0" w:colLast="0"/>
+      <w:bookmarkEnd w:id="3"/>
       <w:r>
         <w:t>Access</w:t>
       </w:r>
@@ -1323,49 +1187,14 @@
           <w:color w:val="4A452A"/>
         </w:rPr>
       </w:pPr>
-      <w:bookmarkStart w:id="5" w:name="_7derqv3tjb9k" w:colFirst="0" w:colLast="0"/>
-      <w:bookmarkEnd w:id="5"/>
+      <w:bookmarkStart w:id="4" w:name="_7derqv3tjb9k" w:colFirst="0" w:colLast="0"/>
+      <w:bookmarkEnd w:id="4"/>
       <w:r>
         <w:rPr>
           <w:rFonts w:ascii="Courier New" w:eastAsia="Courier New" w:hAnsi="Courier New" w:cs="Courier New"/>
           <w:color w:val="4A452A"/>
         </w:rPr>
-        <w:t xml:space="preserve">First, the user must log as </w:t>
-      </w:r>
-      <w:r>
-        <w:rPr>
-          <w:rFonts w:ascii="Courier New" w:eastAsia="Courier New" w:hAnsi="Courier New" w:cs="Courier New"/>
-          <w:color w:val="4A452A"/>
-        </w:rPr>
-        <w:t>rookie</w:t>
-      </w:r>
-      <w:r>
-        <w:rPr>
-          <w:rFonts w:ascii="Courier New" w:eastAsia="Courier New" w:hAnsi="Courier New" w:cs="Courier New"/>
-          <w:color w:val="4A452A"/>
-        </w:rPr>
-        <w:t xml:space="preserve"> in the login page. User: </w:t>
-      </w:r>
-      <w:r>
-        <w:rPr>
-          <w:rFonts w:ascii="Courier New" w:eastAsia="Courier New" w:hAnsi="Courier New" w:cs="Courier New"/>
-          <w:color w:val="4A452A"/>
-        </w:rPr>
-        <w:t>rookie</w:t>
-      </w:r>
-      <w:r>
-        <w:rPr>
-          <w:rFonts w:ascii="Courier New" w:eastAsia="Courier New" w:hAnsi="Courier New" w:cs="Courier New"/>
-          <w:color w:val="4A452A"/>
-        </w:rPr>
-        <w:t xml:space="preserve">, Password: </w:t>
-      </w:r>
-      <w:r>
-        <w:rPr>
-          <w:rFonts w:ascii="Courier New" w:eastAsia="Courier New" w:hAnsi="Courier New" w:cs="Courier New"/>
-          <w:color w:val="4A452A"/>
-        </w:rPr>
-        <w:t>rookie</w:t>
+        <w:t>First, the user must log as rookie in the login page. User: rookie, Password: rookie</w:t>
       </w:r>
     </w:p>
     <w:p>
@@ -1381,7 +1210,21 @@
           <w:rFonts w:ascii="Courier New" w:eastAsia="Courier New" w:hAnsi="Courier New" w:cs="Courier New"/>
           <w:color w:val="4A452A"/>
         </w:rPr>
-        <w:t>The steps to follow are explained above.</w:t>
+        <w:t xml:space="preserve">The steps to follow are explained </w:t>
+      </w:r>
+      <w:r>
+        <w:rPr>
+          <w:rFonts w:ascii="Courier New" w:eastAsia="Courier New" w:hAnsi="Courier New" w:cs="Courier New"/>
+          <w:color w:val="4A452A"/>
+        </w:rPr>
+        <w:t>down</w:t>
+      </w:r>
+      <w:r>
+        <w:rPr>
+          <w:rFonts w:ascii="Courier New" w:eastAsia="Courier New" w:hAnsi="Courier New" w:cs="Courier New"/>
+          <w:color w:val="4A452A"/>
+        </w:rPr>
+        <w:t>.</w:t>
       </w:r>
     </w:p>
     <w:p>
@@ -1570,13 +1413,13 @@
         </w:rPr>
         <w:lastRenderedPageBreak/>
         <w:drawing>
-          <wp:anchor distT="0" distB="0" distL="114300" distR="114300" simplePos="0" relativeHeight="251661312" behindDoc="0" locked="0" layoutInCell="1" allowOverlap="1" wp14:anchorId="3A81A016" wp14:editId="0C55F177">
+          <wp:anchor distT="0" distB="0" distL="114300" distR="114300" simplePos="0" relativeHeight="251661312" behindDoc="0" locked="0" layoutInCell="1" allowOverlap="1" wp14:anchorId="3A81A016" wp14:editId="2CF2F792">
             <wp:simplePos x="0" y="0"/>
             <wp:positionH relativeFrom="margin">
               <wp:align>left</wp:align>
             </wp:positionH>
             <wp:positionV relativeFrom="paragraph">
-              <wp:posOffset>504190</wp:posOffset>
+              <wp:posOffset>704215</wp:posOffset>
             </wp:positionV>
             <wp:extent cx="2733675" cy="2816860"/>
             <wp:effectExtent l="0" t="0" r="9525" b="2540"/>
@@ -1637,13 +1480,56 @@
           <w:rFonts w:ascii="Courier New" w:eastAsia="Courier New" w:hAnsi="Courier New" w:cs="Courier New"/>
           <w:color w:val="4A452A"/>
         </w:rPr>
-        <w:t>The profile of the user with whom he is logged in should appear, next to a button in the header that redirects the list of his curricula.</w:t>
+        <w:t>The profile of the user with whom he is logged in should appear</w:t>
+      </w:r>
+      <w:r>
+        <w:rPr>
+          <w:rFonts w:ascii="Courier New" w:eastAsia="Courier New" w:hAnsi="Courier New" w:cs="Courier New"/>
+          <w:color w:val="4A452A"/>
+        </w:rPr>
+        <w:t>.</w:t>
+      </w:r>
+      <w:r>
+        <w:rPr>
+          <w:rFonts w:ascii="Courier New" w:eastAsia="Courier New" w:hAnsi="Courier New" w:cs="Courier New"/>
+          <w:color w:val="4A452A"/>
+        </w:rPr>
+        <w:t xml:space="preserve"> </w:t>
+      </w:r>
+      <w:r>
+        <w:rPr>
+          <w:rFonts w:ascii="Courier New" w:eastAsia="Courier New" w:hAnsi="Courier New" w:cs="Courier New"/>
+          <w:color w:val="4A452A"/>
+        </w:rPr>
+        <w:t>A</w:t>
+      </w:r>
+      <w:r>
+        <w:rPr>
+          <w:rFonts w:ascii="Courier New" w:eastAsia="Courier New" w:hAnsi="Courier New" w:cs="Courier New"/>
+          <w:color w:val="4A452A"/>
+        </w:rPr>
+        <w:t xml:space="preserve"> button in the header that redirects the list of his curricula</w:t>
+      </w:r>
+      <w:r>
+        <w:rPr>
+          <w:rFonts w:ascii="Courier New" w:eastAsia="Courier New" w:hAnsi="Courier New" w:cs="Courier New"/>
+          <w:color w:val="4A452A"/>
+        </w:rPr>
+        <w:t xml:space="preserve"> </w:t>
+      </w:r>
+      <w:r>
+        <w:rPr>
+          <w:rFonts w:ascii="Courier New" w:eastAsia="Courier New" w:hAnsi="Courier New" w:cs="Courier New"/>
+          <w:color w:val="4A452A"/>
+        </w:rPr>
+        <w:t>should appear too.</w:t>
       </w:r>
     </w:p>
     <w:p>
       <w:pPr>
         <w:rPr>
-          <w:rFonts w:ascii="Courier New" w:hAnsi="Courier New" w:cs="Courier New"/>
+          <w:rFonts w:ascii="Courier New" w:eastAsia="Courier New" w:hAnsi="Courier New" w:cs="Courier New"/>
+          <w:color w:val="4A452A"/>
         </w:rPr>
       </w:pPr>
     </w:p>
@@ -1659,6 +1545,12 @@
           <w:rFonts w:ascii="Courier New" w:hAnsi="Courier New" w:cs="Courier New"/>
         </w:rPr>
         <w:t xml:space="preserve">The user must click on the button to show </w:t>
+      </w:r>
+      <w:r>
+        <w:rPr>
+          <w:rFonts w:ascii="Courier New" w:hAnsi="Courier New" w:cs="Courier New"/>
+        </w:rPr>
+        <w:t xml:space="preserve">the list of </w:t>
       </w:r>
       <w:proofErr w:type="spellStart"/>
       <w:r>
@@ -1678,33 +1570,31 @@
         <w:rPr>
           <w:rFonts w:ascii="Courier New" w:hAnsi="Courier New" w:cs="Courier New"/>
         </w:rPr>
-        <w:t xml:space="preserve"> and later it will be shown, if the </w:t>
+        <w:t>.</w:t>
       </w:r>
       <w:r>
         <w:rPr>
           <w:rFonts w:ascii="Courier New" w:hAnsi="Courier New" w:cs="Courier New"/>
         </w:rPr>
-        <w:t xml:space="preserve">he </w:t>
-      </w:r>
-      <w:proofErr w:type="gramStart"/>
-      <w:r>
-        <w:rPr>
-          <w:rFonts w:ascii="Courier New" w:hAnsi="Courier New" w:cs="Courier New"/>
-        </w:rPr>
-        <w:t>use</w:t>
-      </w:r>
-      <w:proofErr w:type="gramEnd"/>
-      <w:r>
-        <w:rPr>
-          <w:rFonts w:ascii="Courier New" w:hAnsi="Courier New" w:cs="Courier New"/>
-        </w:rPr>
-        <w:t xml:space="preserve"> the </w:t>
+        <w:t xml:space="preserve"> </w:t>
       </w:r>
       <w:r>
         <w:rPr>
           <w:rFonts w:ascii="Courier New" w:hAnsi="Courier New" w:cs="Courier New"/>
         </w:rPr>
-        <w:t>rookie user with password rookie</w:t>
+        <w:t>I</w:t>
+      </w:r>
+      <w:r>
+        <w:rPr>
+          <w:rFonts w:ascii="Courier New" w:hAnsi="Courier New" w:cs="Courier New"/>
+        </w:rPr>
+        <w:t xml:space="preserve">f </w:t>
+      </w:r>
+      <w:r>
+        <w:rPr>
+          <w:rFonts w:ascii="Courier New" w:hAnsi="Courier New" w:cs="Courier New"/>
+        </w:rPr>
+        <w:t>you use the username rookie and the password rookie</w:t>
       </w:r>
       <w:r>
         <w:rPr>
@@ -1716,7 +1606,33 @@
         <w:rPr>
           <w:rFonts w:ascii="Courier New" w:hAnsi="Courier New" w:cs="Courier New"/>
         </w:rPr>
-        <w:t xml:space="preserve"> a list with a single curricula as well as a button to create new curricula.</w:t>
+        <w:t xml:space="preserve"> a list with a </w:t>
+      </w:r>
+      <w:proofErr w:type="gramStart"/>
+      <w:r>
+        <w:rPr>
+          <w:rFonts w:ascii="Courier New" w:hAnsi="Courier New" w:cs="Courier New"/>
+        </w:rPr>
+        <w:t>single curricula</w:t>
+      </w:r>
+      <w:proofErr w:type="gramEnd"/>
+      <w:r>
+        <w:rPr>
+          <w:rFonts w:ascii="Courier New" w:hAnsi="Courier New" w:cs="Courier New"/>
+        </w:rPr>
+        <w:t xml:space="preserve"> as well as a button to create new curricula</w:t>
+      </w:r>
+      <w:r>
+        <w:rPr>
+          <w:rFonts w:ascii="Courier New" w:hAnsi="Courier New" w:cs="Courier New"/>
+        </w:rPr>
+        <w:t xml:space="preserve"> must be show</w:t>
+      </w:r>
+      <w:r>
+        <w:rPr>
+          <w:rFonts w:ascii="Courier New" w:hAnsi="Courier New" w:cs="Courier New"/>
+        </w:rPr>
+        <w:t>.</w:t>
       </w:r>
       <w:r>
         <w:rPr>
@@ -1795,8 +1711,8 @@
           <w:color w:val="4A452A"/>
         </w:rPr>
       </w:pPr>
-      <w:bookmarkStart w:id="6" w:name="_5ehh8rp8cwzs" w:colFirst="0" w:colLast="0"/>
-      <w:bookmarkEnd w:id="6"/>
+      <w:bookmarkStart w:id="5" w:name="_5ehh8rp8cwzs" w:colFirst="0" w:colLast="0"/>
+      <w:bookmarkEnd w:id="5"/>
       <w:r>
         <w:lastRenderedPageBreak/>
         <w:t>Tests</w:t>
@@ -1895,7 +1811,30 @@
                 <w:rFonts w:ascii="Courier New" w:eastAsia="Courier New" w:hAnsi="Courier New" w:cs="Courier New"/>
                 <w:color w:val="4A452A"/>
               </w:rPr>
-              <w:t>Click on the button to create a new curriculum and fill it with invalid data</w:t>
+              <w:t xml:space="preserve">Click on the button to create a </w:t>
+            </w:r>
+            <w:proofErr w:type="gramStart"/>
+            <w:r>
+              <w:rPr>
+                <w:rFonts w:ascii="Courier New" w:eastAsia="Courier New" w:hAnsi="Courier New" w:cs="Courier New"/>
+                <w:color w:val="4A452A"/>
+              </w:rPr>
+              <w:t>new curricul</w:t>
+            </w:r>
+            <w:r>
+              <w:rPr>
+                <w:rFonts w:ascii="Courier New" w:eastAsia="Courier New" w:hAnsi="Courier New" w:cs="Courier New"/>
+                <w:color w:val="4A452A"/>
+              </w:rPr>
+              <w:t>a</w:t>
+            </w:r>
+            <w:proofErr w:type="gramEnd"/>
+            <w:r>
+              <w:rPr>
+                <w:rFonts w:ascii="Courier New" w:eastAsia="Courier New" w:hAnsi="Courier New" w:cs="Courier New"/>
+                <w:color w:val="4A452A"/>
+              </w:rPr>
+              <w:t xml:space="preserve"> and fill it with invalid data</w:t>
             </w:r>
             <w:r>
               <w:rPr>
@@ -1954,7 +1893,37 @@
                 <w:rFonts w:ascii="Courier New" w:eastAsia="Courier New" w:hAnsi="Courier New" w:cs="Courier New"/>
                 <w:color w:val="4A452A"/>
               </w:rPr>
-              <w:t>In the first place a form with six fields must appear, being the first 5 of completeness mandatory.</w:t>
+              <w:t>A</w:t>
+            </w:r>
+            <w:r>
+              <w:rPr>
+                <w:rFonts w:ascii="Courier New" w:eastAsia="Courier New" w:hAnsi="Courier New" w:cs="Courier New"/>
+                <w:color w:val="4A452A"/>
+              </w:rPr>
+              <w:t xml:space="preserve"> form with six fields must appear, being the first 5 of</w:t>
+            </w:r>
+            <w:r>
+              <w:rPr>
+                <w:rFonts w:ascii="Courier New" w:eastAsia="Courier New" w:hAnsi="Courier New" w:cs="Courier New"/>
+                <w:color w:val="4A452A"/>
+              </w:rPr>
+              <w:t xml:space="preserve"> </w:t>
+            </w:r>
+            <w:proofErr w:type="gramStart"/>
+            <w:r>
+              <w:rPr>
+                <w:rFonts w:ascii="Courier New" w:eastAsia="Courier New" w:hAnsi="Courier New" w:cs="Courier New"/>
+                <w:color w:val="4A452A"/>
+              </w:rPr>
+              <w:t>it</w:t>
+            </w:r>
+            <w:proofErr w:type="gramEnd"/>
+            <w:r>
+              <w:rPr>
+                <w:rFonts w:ascii="Courier New" w:eastAsia="Courier New" w:hAnsi="Courier New" w:cs="Courier New"/>
+                <w:color w:val="4A452A"/>
+              </w:rPr>
+              <w:t xml:space="preserve"> completeness mandatory.</w:t>
             </w:r>
           </w:p>
           <w:p>
@@ -2152,8 +2121,8 @@
       </w:tr>
     </w:tbl>
     <w:p>
-      <w:bookmarkStart w:id="7" w:name="_h399xkygc7ws" w:colFirst="0" w:colLast="0"/>
-      <w:bookmarkEnd w:id="7"/>
+      <w:bookmarkStart w:id="6" w:name="_h399xkygc7ws" w:colFirst="0" w:colLast="0"/>
+      <w:bookmarkEnd w:id="6"/>
     </w:p>
     <w:tbl>
       <w:tblPr>
@@ -2723,8 +2692,8 @@
           <w:color w:val="4A452A"/>
         </w:rPr>
       </w:pPr>
-      <w:bookmarkStart w:id="8" w:name="_6z1hdg8mq1dn" w:colFirst="0" w:colLast="0"/>
-      <w:bookmarkEnd w:id="8"/>
+      <w:bookmarkStart w:id="7" w:name="_6z1hdg8mq1dn" w:colFirst="0" w:colLast="0"/>
+      <w:bookmarkEnd w:id="7"/>
     </w:p>
     <w:tbl>
       <w:tblPr>
@@ -3064,8 +3033,8 @@
           <w:color w:val="4A452A"/>
         </w:rPr>
       </w:pPr>
-      <w:bookmarkStart w:id="9" w:name="_bc1xatuv14t5" w:colFirst="0" w:colLast="0"/>
-      <w:bookmarkEnd w:id="9"/>
+      <w:bookmarkStart w:id="8" w:name="_bc1xatuv14t5" w:colFirst="0" w:colLast="0"/>
+      <w:bookmarkEnd w:id="8"/>
     </w:p>
     <w:tbl>
       <w:tblPr>
@@ -3432,9 +3401,11 @@
           <w:color w:val="4A452A"/>
         </w:rPr>
       </w:pPr>
-      <w:bookmarkStart w:id="10" w:name="_q6cp1gpoa7kp" w:colFirst="0" w:colLast="0"/>
-      <w:bookmarkEnd w:id="10"/>
+      <w:bookmarkStart w:id="9" w:name="_q6cp1gpoa7kp" w:colFirst="0" w:colLast="0"/>
+      <w:bookmarkEnd w:id="9"/>
     </w:p>
+    <w:p/>
+    <w:p/>
     <w:tbl>
       <w:tblPr>
         <w:tblStyle w:val="afc"/>
@@ -3472,6 +3443,7 @@
           </w:tcPr>
           <w:p>
             <w:r>
+              <w:lastRenderedPageBreak/>
               <w:t>Test 5</w:t>
             </w:r>
           </w:p>
@@ -3575,7 +3547,6 @@
               <w:rPr>
                 <w:b/>
               </w:rPr>
-              <w:lastRenderedPageBreak/>
               <w:t>Expected</w:t>
             </w:r>
           </w:p>
@@ -3686,26 +3657,18 @@
                 <w:noProof/>
               </w:rPr>
             </w:pPr>
-          </w:p>
-          <w:p>
-            <w:pPr>
-              <w:cnfStyle w:val="000000000000" w:firstRow="0" w:lastRow="0" w:firstColumn="0" w:lastColumn="0" w:oddVBand="0" w:evenVBand="0" w:oddHBand="0" w:evenHBand="0" w:firstRowFirstColumn="0" w:firstRowLastColumn="0" w:lastRowFirstColumn="0" w:lastRowLastColumn="0"/>
+            <w:r>
               <w:rPr>
                 <w:noProof/>
               </w:rPr>
-            </w:pPr>
-            <w:r>
-              <w:rPr>
-                <w:noProof/>
-              </w:rPr>
               <w:drawing>
-                <wp:anchor distT="0" distB="0" distL="114300" distR="114300" simplePos="0" relativeHeight="251665408" behindDoc="1" locked="0" layoutInCell="1" allowOverlap="1" wp14:anchorId="2B2658B8" wp14:editId="62121BAE">
+                <wp:anchor distT="0" distB="0" distL="114300" distR="114300" simplePos="0" relativeHeight="251665408" behindDoc="1" locked="0" layoutInCell="1" allowOverlap="1" wp14:anchorId="2B2658B8" wp14:editId="5030302E">
                   <wp:simplePos x="0" y="0"/>
                   <wp:positionH relativeFrom="column">
-                    <wp:posOffset>1980565</wp:posOffset>
+                    <wp:posOffset>123190</wp:posOffset>
                   </wp:positionH>
                   <wp:positionV relativeFrom="paragraph">
-                    <wp:posOffset>548640</wp:posOffset>
+                    <wp:posOffset>634365</wp:posOffset>
                   </wp:positionV>
                   <wp:extent cx="2000250" cy="485775"/>
                   <wp:effectExtent l="0" t="0" r="0" b="9525"/>
@@ -3768,7 +3731,7 @@
                 <w:noProof/>
               </w:rPr>
               <w:drawing>
-                <wp:inline distT="0" distB="0" distL="0" distR="0" wp14:anchorId="75ED9E16" wp14:editId="19923B18">
+                <wp:inline distT="0" distB="0" distL="0" distR="0" wp14:anchorId="165A55E6" wp14:editId="229E134D">
                   <wp:extent cx="1828800" cy="1771650"/>
                   <wp:effectExtent l="0" t="0" r="0" b="0"/>
                   <wp:docPr id="14" name="Imagen 14"/>
@@ -3810,6 +3773,14 @@
                 </wp:inline>
               </w:drawing>
             </w:r>
+          </w:p>
+          <w:p>
+            <w:pPr>
+              <w:cnfStyle w:val="000000000000" w:firstRow="0" w:lastRow="0" w:firstColumn="0" w:lastColumn="0" w:oddVBand="0" w:evenVBand="0" w:oddHBand="0" w:evenHBand="0" w:firstRowFirstColumn="0" w:firstRowLastColumn="0" w:lastRowFirstColumn="0" w:lastRowLastColumn="0"/>
+              <w:rPr>
+                <w:noProof/>
+              </w:rPr>
+            </w:pPr>
             <w:r>
               <w:rPr>
                 <w:noProof/>
@@ -4157,6 +4128,7 @@
                 <w:noProof/>
                 <w:color w:val="4A452A"/>
               </w:rPr>
+              <w:lastRenderedPageBreak/>
               <w:drawing>
                 <wp:anchor distT="0" distB="0" distL="114300" distR="114300" simplePos="0" relativeHeight="251664384" behindDoc="1" locked="0" layoutInCell="1" allowOverlap="1" wp14:anchorId="41413DE3" wp14:editId="63D77513">
                   <wp:simplePos x="0" y="0"/>
@@ -4340,6 +4312,7 @@
               <w:rPr>
                 <w:b/>
               </w:rPr>
+              <w:lastRenderedPageBreak/>
               <w:t>Outcome</w:t>
             </w:r>
           </w:p>
@@ -5595,6 +5568,7 @@
               <w:rPr>
                 <w:b/>
               </w:rPr>
+              <w:lastRenderedPageBreak/>
               <w:t>Outcome</w:t>
             </w:r>
           </w:p>
@@ -5685,7 +5659,7 @@
       <w:pPr>
         <w:pStyle w:val="Ttulo1"/>
       </w:pPr>
-      <w:bookmarkStart w:id="11" w:name="_Toc8063642"/>
+      <w:bookmarkStart w:id="10" w:name="_Toc8063642"/>
       <w:r>
         <w:lastRenderedPageBreak/>
         <w:t xml:space="preserve">Use case </w:t>
@@ -5726,7 +5700,7 @@
       <w:r>
         <w:t>and its components.</w:t>
       </w:r>
-      <w:bookmarkEnd w:id="11"/>
+      <w:bookmarkEnd w:id="10"/>
     </w:p>
     <w:p>
       <w:pPr>
@@ -5747,8 +5721,8 @@
           <w:szCs w:val="22"/>
         </w:rPr>
       </w:pPr>
-      <w:bookmarkStart w:id="12" w:name="_e547mach2lc5" w:colFirst="0" w:colLast="0"/>
-      <w:bookmarkEnd w:id="12"/>
+      <w:bookmarkStart w:id="11" w:name="_e547mach2lc5" w:colFirst="0" w:colLast="0"/>
+      <w:bookmarkEnd w:id="11"/>
       <w:r>
         <w:rPr>
           <w:rFonts w:ascii="Courier New" w:eastAsia="Courier New" w:hAnsi="Courier New" w:cs="Courier New"/>
@@ -5891,10 +5865,10 @@
       </w:pPr>
     </w:p>
     <w:p>
-      <w:bookmarkStart w:id="13" w:name="_dca4cj9j9tyu" w:colFirst="0" w:colLast="0"/>
-      <w:bookmarkStart w:id="14" w:name="_e7begdgfv7ww" w:colFirst="0" w:colLast="0"/>
+      <w:bookmarkStart w:id="12" w:name="_dca4cj9j9tyu" w:colFirst="0" w:colLast="0"/>
+      <w:bookmarkStart w:id="13" w:name="_e7begdgfv7ww" w:colFirst="0" w:colLast="0"/>
+      <w:bookmarkEnd w:id="12"/>
       <w:bookmarkEnd w:id="13"/>
-      <w:bookmarkEnd w:id="14"/>
       <w:r>
         <w:rPr>
           <w:i/>
@@ -5951,8 +5925,8 @@
             <w:shd w:val="clear" w:color="auto" w:fill="1F497D"/>
           </w:tcPr>
           <w:p>
-            <w:bookmarkStart w:id="15" w:name="_krh4k2ijrdit" w:colFirst="0" w:colLast="0"/>
-            <w:bookmarkEnd w:id="15"/>
+            <w:bookmarkStart w:id="14" w:name="_krh4k2ijrdit" w:colFirst="0" w:colLast="0"/>
+            <w:bookmarkEnd w:id="14"/>
             <w:r>
               <w:t xml:space="preserve">Test </w:t>
             </w:r>
@@ -6073,7 +6047,23 @@
                 <w:rFonts w:ascii="Courier New" w:eastAsia="Courier New" w:hAnsi="Courier New" w:cs="Courier New"/>
                 <w:color w:val="4A452A"/>
               </w:rPr>
-              <w:t xml:space="preserve">In the curricula list click on the red trash can icon, the selected curriculum should disappear from the list and from the system. </w:t>
+              <w:t>In the curricula list click on the red trash icon, the selected curricul</w:t>
+            </w:r>
+            <w:r>
+              <w:rPr>
+                <w:rFonts w:ascii="Courier New" w:eastAsia="Courier New" w:hAnsi="Courier New" w:cs="Courier New"/>
+                <w:color w:val="4A452A"/>
+              </w:rPr>
+              <w:t>a</w:t>
+            </w:r>
+            <w:bookmarkStart w:id="15" w:name="_GoBack"/>
+            <w:bookmarkEnd w:id="15"/>
+            <w:r>
+              <w:rPr>
+                <w:rFonts w:ascii="Courier New" w:eastAsia="Courier New" w:hAnsi="Courier New" w:cs="Courier New"/>
+                <w:color w:val="4A452A"/>
+              </w:rPr>
+              <w:t xml:space="preserve"> should disappear from the list and from the system. </w:t>
             </w:r>
           </w:p>
           <w:p>

</xml_diff>